<commit_message>
PDF & DOCX com Nome
</commit_message>
<xml_diff>
--- a/PW - Teste.docx
+++ b/PW - Teste.docx
@@ -5,10 +5,22 @@
     <w:p>
       <w:pPr>
         <w:pStyle w:val="Heading1"/>
-        <w:rPr/>
-      </w:pPr>
-      <w:bookmarkStart w:colFirst="0" w:colLast="0" w:name="_nl0mjggs1mxs" w:id="0"/>
+        <w:jc w:val="center"/>
+        <w:rPr/>
+      </w:pPr>
+      <w:bookmarkStart w:colFirst="0" w:colLast="0" w:name="_hvtt2k658kaj" w:id="0"/>
       <w:bookmarkEnd w:id="0"/>
+      <w:r>
+        <w:rPr>
+          <w:rtl w:val="0"/>
+        </w:rPr>
+        <w:t xml:space="preserve">Diogo Castro 30569 </w:t>
+      </w:r>
+    </w:p>
+    <w:p>
+      <w:pPr>
+        <w:rPr/>
+      </w:pPr>
       <w:r>
         <w:rPr>
           <w:rtl w:val="0"/>

</xml_diff>